<commit_message>
Update HAB Taxi Services - ERD and Reports.docx
</commit_message>
<xml_diff>
--- a/HAB Taxi Services - ERD and Reports.docx
+++ b/HAB Taxi Services - ERD and Reports.docx
@@ -1575,11 +1575,105 @@
         </w:tc>
       </w:tr>
     </w:tbl>
-    <w:p/>
+    <w:p>
+      <w:pPr>
+        <w:sectPr>
+          <w:pgSz w:w="15840" w:h="12240" w:orient="landscape"/>
+          <w:pgMar w:top="1440" w:right="1440" w:bottom="1440" w:left="1440" w:header="708" w:footer="708" w:gutter="0"/>
+          <w:cols w:num="4" w:space="720"/>
+          <w:docGrid w:linePitch="360"/>
+        </w:sectPr>
+      </w:pPr>
+    </w:p>
+    <w:p>
+      <w:r>
+        <w:lastRenderedPageBreak/>
+        <w:br w:type="page"/>
+      </w:r>
+    </w:p>
+    <w:p>
+      <w:pPr>
+        <w:rPr>
+          <w:rFonts w:ascii="Courier New" w:hAnsi="Courier New" w:cs="Courier New"/>
+          <w:sz w:val="24"/>
+          <w:szCs w:val="24"/>
+        </w:rPr>
+      </w:pPr>
+      <w:r>
+        <w:rPr>
+          <w:rFonts w:ascii="Courier New" w:hAnsi="Courier New" w:cs="Courier New"/>
+          <w:sz w:val="24"/>
+          <w:szCs w:val="24"/>
+        </w:rPr>
+        <w:lastRenderedPageBreak/>
+        <w:t>012345678901234567890123456789012345678901234567890123456789012345678901234567890123456789012345678</w:t>
+      </w:r>
+    </w:p>
+    <w:p>
+      <w:pPr>
+        <w:rPr>
+          <w:rFonts w:ascii="Courier New" w:hAnsi="Courier New" w:cs="Courier New"/>
+          <w:sz w:val="24"/>
+          <w:szCs w:val="24"/>
+        </w:rPr>
+      </w:pPr>
+      <w:r>
+        <w:rPr>
+          <w:rFonts w:ascii="Courier New" w:hAnsi="Courier New" w:cs="Courier New"/>
+          <w:sz w:val="24"/>
+          <w:szCs w:val="24"/>
+        </w:rPr>
+        <w:br w:type="page"/>
+      </w:r>
+    </w:p>
+    <w:p>
+      <w:pPr>
+        <w:rPr>
+          <w:rFonts w:ascii="Courier New" w:hAnsi="Courier New" w:cs="Courier New"/>
+          <w:sz w:val="24"/>
+          <w:szCs w:val="24"/>
+        </w:rPr>
+      </w:pPr>
+      <w:r>
+        <w:rPr>
+          <w:rFonts w:ascii="Courier New" w:hAnsi="Courier New" w:cs="Courier New"/>
+          <w:sz w:val="24"/>
+          <w:szCs w:val="24"/>
+        </w:rPr>
+        <w:lastRenderedPageBreak/>
+        <w:t>012345678901234567890123456789012345678901234567890123456789012345678901234567890123456789012345678</w:t>
+      </w:r>
+      <w:r>
+        <w:rPr>
+          <w:rFonts w:ascii="Courier New" w:hAnsi="Courier New" w:cs="Courier New"/>
+          <w:sz w:val="24"/>
+          <w:szCs w:val="24"/>
+        </w:rPr>
+        <w:br w:type="page"/>
+      </w:r>
+    </w:p>
+    <w:p>
+      <w:pPr>
+        <w:rPr>
+          <w:rFonts w:ascii="Courier New" w:hAnsi="Courier New" w:cs="Courier New"/>
+          <w:sz w:val="24"/>
+          <w:szCs w:val="24"/>
+        </w:rPr>
+      </w:pPr>
+      <w:r>
+        <w:rPr>
+          <w:rFonts w:ascii="Courier New" w:hAnsi="Courier New" w:cs="Courier New"/>
+          <w:sz w:val="24"/>
+          <w:szCs w:val="24"/>
+        </w:rPr>
+        <w:lastRenderedPageBreak/>
+        <w:t>012345678901234567890123456789012345678901234567890123456789012345678901234567890123456789012345678</w:t>
+      </w:r>
+    </w:p>
     <w:sectPr>
       <w:pgSz w:w="15840" w:h="12240" w:orient="landscape"/>
-      <w:pgMar w:top="1440" w:right="1440" w:bottom="1440" w:left="1440" w:header="708" w:footer="708" w:gutter="0"/>
-      <w:cols w:num="4" w:space="720"/>
+      <w:pgMar w:top="720" w:right="720" w:bottom="720" w:left="720" w:header="708" w:footer="708" w:gutter="0"/>
+      <w:cols w:space="720"/>
       <w:docGrid w:linePitch="360"/>
     </w:sectPr>
   </w:body>
@@ -2330,15 +2424,6 @@
 </file>
 
 <file path=customXml/item1.xml><?xml version="1.0" encoding="utf-8"?>
-<?mso-contentType ?>
-<FormTemplates xmlns="http://schemas.microsoft.com/sharepoint/v3/contenttype/forms">
-  <Display>DocumentLibraryForm</Display>
-  <Edit>DocumentLibraryForm</Edit>
-  <New>DocumentLibraryForm</New>
-</FormTemplates>
-</file>
-
-<file path=customXml/item2.xml><?xml version="1.0" encoding="utf-8"?>
 <ct:contentTypeSchema xmlns:ct="http://schemas.microsoft.com/office/2006/metadata/contentType" xmlns:ma="http://schemas.microsoft.com/office/2006/metadata/properties/metaAttributes" ct:_="" ma:_="" ma:contentTypeName="Document" ma:contentTypeID="0x01010084DDCB6E2755994FAEA82EE53D3EFEF4" ma:contentTypeVersion="13" ma:contentTypeDescription="Create a new document." ma:contentTypeScope="" ma:versionID="3ed2c2f4c79ae9a3bc2698111c900e3a">
   <xsd:schema xmlns:xsd="http://www.w3.org/2001/XMLSchema" xmlns:xs="http://www.w3.org/2001/XMLSchema" xmlns:p="http://schemas.microsoft.com/office/2006/metadata/properties" xmlns:ns2="5d4ed4ad-c368-4ae0-b57a-9fad76fa8ba4" xmlns:ns3="ea4d700e-bb3a-4d33-bd5c-e37bab34155a" targetNamespace="http://schemas.microsoft.com/office/2006/metadata/properties" ma:root="true" ma:fieldsID="630e7c1017e88cf990de250bbf1472e0" ns2:_="" ns3:_="">
     <xsd:import namespace="5d4ed4ad-c368-4ae0-b57a-9fad76fa8ba4"/>
@@ -2561,15 +2646,16 @@
 </ct:contentTypeSchema>
 </file>
 
-<file path=customXml/itemProps1.xml><?xml version="1.0" encoding="utf-8"?>
-<ds:datastoreItem xmlns:ds="http://schemas.openxmlformats.org/officeDocument/2006/customXml" ds:itemID="{95D33B93-29BB-4342-85E1-879469C945FB}">
-  <ds:schemaRefs>
-    <ds:schemaRef ds:uri="http://schemas.microsoft.com/sharepoint/v3/contenttype/forms"/>
-  </ds:schemaRefs>
-</ds:datastoreItem>
+<file path=customXml/item2.xml><?xml version="1.0" encoding="utf-8"?>
+<?mso-contentType ?>
+<FormTemplates xmlns="http://schemas.microsoft.com/sharepoint/v3/contenttype/forms">
+  <Display>DocumentLibraryForm</Display>
+  <Edit>DocumentLibraryForm</Edit>
+  <New>DocumentLibraryForm</New>
+</FormTemplates>
 </file>
 
-<file path=customXml/itemProps2.xml><?xml version="1.0" encoding="utf-8"?>
+<file path=customXml/itemProps1.xml><?xml version="1.0" encoding="utf-8"?>
 <ds:datastoreItem xmlns:ds="http://schemas.openxmlformats.org/officeDocument/2006/customXml" ds:itemID="{DDD07298-568F-4BC3-911B-F1D6C91D8CB6}">
   <ds:schemaRefs>
     <ds:schemaRef ds:uri="http://schemas.microsoft.com/office/2006/metadata/contentType"/>
@@ -2586,4 +2672,12 @@
     <ds:schemaRef ds:uri="http://schemas.microsoft.com/internal/obd"/>
   </ds:schemaRefs>
 </ds:datastoreItem>
+</file>
+
+<file path=customXml/itemProps2.xml><?xml version="1.0" encoding="utf-8"?>
+<ds:datastoreItem xmlns:ds="http://schemas.openxmlformats.org/officeDocument/2006/customXml" ds:itemID="{95D33B93-29BB-4342-85E1-879469C945FB}">
+  <ds:schemaRefs>
+    <ds:schemaRef ds:uri="http://schemas.microsoft.com/sharepoint/v3/contenttype/forms"/>
+  </ds:schemaRefs>
+</ds:datastoreItem>
 </file>
</xml_diff>